<commit_message>
updated teacher demo script, added pdf
</commit_message>
<xml_diff>
--- a/SQL Commands to Demo.docx
+++ b/SQL Commands to Demo.docx
@@ -55,11 +55,59 @@
         </w:rPr>
         <w:t xml:space="preserve">Log into the database.</w:t>
       </w:r>
-      <w:r>
-        <w:rPr>
-          <w:rtl w:val="0"/>
-        </w:rPr>
-        <w:t xml:space="preserve"> Inform students they will learn all that they’ll see over the next week or two. You’ll hear me say SQL and Sequel. I use them to mean the same thing, but you’ll find out in about a week why there are two pronunciations for this database language. And actually, I’m dating myself here to call it Sequel.</w:t>
+    </w:p>
+    <w:p>
+      <w:pPr>
+        <w:numPr>
+          <w:ilvl w:val="1"/>
+          <w:numId w:val="1"/>
+        </w:numPr>
+        <w:ind w:left="1440" w:hanging="360"/>
+        <w:rPr>
+          <w:u w:val="none"/>
+        </w:rPr>
+      </w:pPr>
+      <w:r>
+        <w:rPr>
+          <w:rtl w:val="0"/>
+        </w:rPr>
+        <w:t xml:space="preserve">SQL is the language to talk to a database with</w:t>
+      </w:r>
+    </w:p>
+    <w:p>
+      <w:pPr>
+        <w:numPr>
+          <w:ilvl w:val="1"/>
+          <w:numId w:val="1"/>
+        </w:numPr>
+        <w:ind w:left="1440" w:hanging="360"/>
+        <w:rPr>
+          <w:u w:val="none"/>
+        </w:rPr>
+      </w:pPr>
+      <w:r>
+        <w:rPr>
+          <w:rtl w:val="0"/>
+        </w:rPr>
+        <w:t xml:space="preserve">SQL and Sequel mean the same thing, but you’ll find out in about a week why there are two pronunciations</w:t>
+      </w:r>
+    </w:p>
+    <w:p>
+      <w:pPr>
+        <w:numPr>
+          <w:ilvl w:val="1"/>
+          <w:numId w:val="1"/>
+        </w:numPr>
+        <w:ind w:left="1440" w:hanging="360"/>
+        <w:rPr>
+          <w:u w:val="none"/>
+        </w:rPr>
+      </w:pPr>
+      <w:r>
+        <w:rPr>
+          <w:rtl w:val="0"/>
+        </w:rPr>
+        <w:t xml:space="preserve">Need individuals logins to a db</w:t>
       </w:r>
     </w:p>
     <w:p>
@@ -140,6 +188,21 @@
     <w:p>
       <w:pPr>
         <w:numPr>
+          <w:ilvl w:val="1"/>
+          <w:numId w:val="1"/>
+        </w:numPr>
+        <w:ind w:left="1440" w:hanging="360"/>
+      </w:pPr>
+      <w:r>
+        <w:rPr>
+          <w:rtl w:val="0"/>
+        </w:rPr>
+        <w:t xml:space="preserve">Inform students they will learn all that they’ll see over the next week or two</w:t>
+      </w:r>
+    </w:p>
+    <w:p>
+      <w:pPr>
+        <w:numPr>
           <w:ilvl w:val="0"/>
           <w:numId w:val="1"/>
         </w:numPr>
@@ -169,8 +232,188 @@
           <w:numId w:val="1"/>
         </w:numPr>
         <w:ind w:left="720" w:hanging="360"/>
+        <w:rPr/>
+      </w:pPr>
+      <w:r>
+        <w:rPr>
+          <w:rtl w:val="0"/>
+        </w:rPr>
+        <w:t xml:space="preserve">Let’s look at </w:t>
+      </w:r>
+      <w:r>
+        <w:rPr>
+          <w:rtl w:val="0"/>
+        </w:rPr>
+        <w:t xml:space="preserve">the first SQL query that you made on the database.</w:t>
+        <w:br w:type="textWrapping"/>
+      </w:r>
+      <w:r>
         <w:rPr>
           <w:b w:val="1"/>
+          <w:rtl w:val="0"/>
+        </w:rPr>
+        <w:t xml:space="preserve">SELECT user_id, first_name, last_name FROM users WHERE user_id='';</w:t>
+      </w:r>
+    </w:p>
+    <w:p>
+      <w:pPr>
+        <w:numPr>
+          <w:ilvl w:val="1"/>
+          <w:numId w:val="1"/>
+        </w:numPr>
+        <w:ind w:left="1440" w:hanging="360"/>
+        <w:rPr>
+          <w:u w:val="none"/>
+        </w:rPr>
+      </w:pPr>
+      <w:r>
+        <w:rPr>
+          <w:rtl w:val="0"/>
+        </w:rPr>
+        <w:t xml:space="preserve">1st query: </w:t>
+      </w:r>
+      <w:r>
+        <w:rPr>
+          <w:rtl w:val="0"/>
+        </w:rPr>
+        <w:t xml:space="preserve">1</w:t>
+      </w:r>
+    </w:p>
+    <w:p>
+      <w:pPr>
+        <w:numPr>
+          <w:ilvl w:val="1"/>
+          <w:numId w:val="1"/>
+        </w:numPr>
+        <w:ind w:left="1440" w:hanging="360"/>
+        <w:rPr>
+          <w:u w:val="none"/>
+        </w:rPr>
+      </w:pPr>
+      <w:r>
+        <w:rPr>
+          <w:rtl w:val="0"/>
+        </w:rPr>
+        <w:t xml:space="preserve">1st that didn’t work? 6</w:t>
+      </w:r>
+    </w:p>
+    <w:p>
+      <w:pPr>
+        <w:numPr>
+          <w:ilvl w:val="1"/>
+          <w:numId w:val="1"/>
+        </w:numPr>
+        <w:ind w:left="1440" w:hanging="360"/>
+        <w:rPr>
+          <w:u w:val="none"/>
+        </w:rPr>
+      </w:pPr>
+      <w:r>
+        <w:rPr>
+          <w:rtl w:val="0"/>
+        </w:rPr>
+        <w:t xml:space="preserve">What about 0?</w:t>
+      </w:r>
+    </w:p>
+    <w:p>
+      <w:pPr>
+        <w:numPr>
+          <w:ilvl w:val="1"/>
+          <w:numId w:val="1"/>
+        </w:numPr>
+        <w:ind w:left="1440" w:hanging="360"/>
+        <w:rPr>
+          <w:u w:val="none"/>
+        </w:rPr>
+      </w:pPr>
+      <w:r>
+        <w:rPr>
+          <w:rtl w:val="0"/>
+        </w:rPr>
+        <w:t xml:space="preserve">What was the vulnerability? What was the query you typed in the textbook that tripped up the database? 1’ or ‘’=’</w:t>
+      </w:r>
+    </w:p>
+    <w:p>
+      <w:pPr>
+        <w:numPr>
+          <w:ilvl w:val="2"/>
+          <w:numId w:val="1"/>
+        </w:numPr>
+        <w:ind w:left="2160" w:hanging="360"/>
+        <w:rPr>
+          <w:u w:val="none"/>
+        </w:rPr>
+      </w:pPr>
+      <w:r>
+        <w:rPr>
+          <w:rtl w:val="0"/>
+        </w:rPr>
+        <w:t xml:space="preserve">Why did this work?</w:t>
+      </w:r>
+    </w:p>
+    <w:p>
+      <w:pPr>
+        <w:numPr>
+          <w:ilvl w:val="2"/>
+          <w:numId w:val="1"/>
+        </w:numPr>
+        <w:ind w:left="2160" w:hanging="360"/>
+        <w:rPr>
+          <w:u w:val="none"/>
+        </w:rPr>
+      </w:pPr>
+      <w:r>
+        <w:rPr>
+          <w:rtl w:val="0"/>
+        </w:rPr>
+        <w:t xml:space="preserve">What else could we have tried?</w:t>
+      </w:r>
+    </w:p>
+    <w:p>
+      <w:pPr>
+        <w:numPr>
+          <w:ilvl w:val="2"/>
+          <w:numId w:val="1"/>
+        </w:numPr>
+        <w:ind w:left="2160" w:hanging="360"/>
+        <w:rPr>
+          <w:u w:val="none"/>
+        </w:rPr>
+      </w:pPr>
+      <w:r>
+        <w:rPr>
+          <w:rtl w:val="0"/>
+        </w:rPr>
+        <w:t xml:space="preserve">Leave as exercise the shortest trick (query) that works</w:t>
+      </w:r>
+    </w:p>
+    <w:p>
+      <w:pPr>
+        <w:numPr>
+          <w:ilvl w:val="2"/>
+          <w:numId w:val="1"/>
+        </w:numPr>
+        <w:ind w:left="2160" w:hanging="360"/>
+        <w:rPr>
+          <w:u w:val="none"/>
+        </w:rPr>
+      </w:pPr>
+      <w:r>
+        <w:rPr>
+          <w:rtl w:val="0"/>
+        </w:rPr>
+        <w:t xml:space="preserve">Q/C/Cs? (Questions/Comments/Concerns?)</w:t>
+      </w:r>
+    </w:p>
+    <w:p>
+      <w:pPr>
+        <w:numPr>
+          <w:ilvl w:val="0"/>
+          <w:numId w:val="1"/>
+        </w:numPr>
+        <w:ind w:left="720" w:hanging="360"/>
+        <w:rPr>
+          <w:u w:val="none"/>
         </w:rPr>
       </w:pPr>
       <w:r>
@@ -178,151 +421,49 @@
           <w:b w:val="1"/>
           <w:rtl w:val="0"/>
         </w:rPr>
-        <w:t xml:space="preserve">SELECT user_id, first_name, last_name FROM users WHERE user_id='';</w:t>
-      </w:r>
-    </w:p>
-    <w:p>
-      <w:pPr>
-        <w:numPr>
-          <w:ilvl w:val="1"/>
-          <w:numId w:val="1"/>
-        </w:numPr>
-        <w:ind w:left="1440" w:hanging="360"/>
-        <w:rPr>
-          <w:u w:val="none"/>
-        </w:rPr>
-      </w:pPr>
-      <w:r>
-        <w:rPr>
-          <w:rtl w:val="0"/>
-        </w:rPr>
-        <w:t xml:space="preserve">1</w:t>
-      </w:r>
-    </w:p>
-    <w:p>
-      <w:pPr>
-        <w:numPr>
-          <w:ilvl w:val="1"/>
-          <w:numId w:val="1"/>
-        </w:numPr>
-        <w:ind w:left="1440" w:hanging="360"/>
-        <w:rPr>
-          <w:u w:val="none"/>
-        </w:rPr>
-      </w:pPr>
-      <w:r>
-        <w:rPr>
-          <w:rtl w:val="0"/>
-        </w:rPr>
-        <w:t xml:space="preserve">2</w:t>
-      </w:r>
-    </w:p>
-    <w:p>
-      <w:pPr>
-        <w:numPr>
-          <w:ilvl w:val="1"/>
-          <w:numId w:val="1"/>
-        </w:numPr>
-        <w:ind w:left="1440" w:hanging="360"/>
-        <w:rPr>
-          <w:u w:val="none"/>
-        </w:rPr>
-      </w:pPr>
-      <w:r>
-        <w:rPr>
-          <w:rtl w:val="0"/>
-        </w:rPr>
-        <w:t xml:space="preserve">6</w:t>
-      </w:r>
-    </w:p>
-    <w:p>
-      <w:pPr>
-        <w:numPr>
-          <w:ilvl w:val="1"/>
-          <w:numId w:val="1"/>
-        </w:numPr>
-        <w:ind w:left="1440" w:hanging="360"/>
-        <w:rPr>
-          <w:u w:val="none"/>
-        </w:rPr>
-      </w:pPr>
-      <w:r>
-        <w:rPr>
-          <w:rtl w:val="0"/>
-        </w:rPr>
-        <w:t xml:space="preserve">0</w:t>
-      </w:r>
-    </w:p>
-    <w:p>
-      <w:pPr>
-        <w:numPr>
-          <w:ilvl w:val="1"/>
-          <w:numId w:val="1"/>
-        </w:numPr>
-        <w:ind w:left="1440" w:hanging="360"/>
-        <w:rPr>
-          <w:u w:val="none"/>
-        </w:rPr>
-      </w:pPr>
-      <w:r>
-        <w:rPr>
-          <w:rtl w:val="0"/>
-        </w:rPr>
-        <w:t xml:space="preserve">1’ or ‘’=’</w:t>
-      </w:r>
-    </w:p>
-    <w:p>
-      <w:pPr>
-        <w:numPr>
-          <w:ilvl w:val="2"/>
-          <w:numId w:val="1"/>
-        </w:numPr>
-        <w:ind w:left="2160" w:hanging="360"/>
-        <w:rPr>
-          <w:u w:val="none"/>
-        </w:rPr>
-      </w:pPr>
-      <w:r>
-        <w:rPr>
-          <w:rtl w:val="0"/>
-        </w:rPr>
-        <w:t xml:space="preserve">Why did this work?</w:t>
-      </w:r>
-    </w:p>
-    <w:p>
-      <w:pPr>
-        <w:numPr>
-          <w:ilvl w:val="2"/>
-          <w:numId w:val="1"/>
-        </w:numPr>
-        <w:ind w:left="2160" w:hanging="360"/>
-        <w:rPr>
-          <w:u w:val="none"/>
-        </w:rPr>
-      </w:pPr>
-      <w:r>
-        <w:rPr>
-          <w:rtl w:val="0"/>
-        </w:rPr>
-        <w:t xml:space="preserve">What else could we have tried?</w:t>
-      </w:r>
-    </w:p>
-    <w:p>
-      <w:pPr>
-        <w:numPr>
-          <w:ilvl w:val="2"/>
-          <w:numId w:val="1"/>
-        </w:numPr>
-        <w:ind w:left="2160" w:hanging="360"/>
-        <w:rPr>
-          <w:u w:val="none"/>
-        </w:rPr>
-      </w:pPr>
-      <w:r>
-        <w:rPr>
-          <w:rtl w:val="0"/>
-        </w:rPr>
-        <w:t xml:space="preserve">Any questions?</w:t>
+        <w:t xml:space="preserve">describe users;</w:t>
+      </w:r>
+      <w:r>
+        <w:rPr>
+          <w:rtl w:val="0"/>
+        </w:rPr>
+        <w:t xml:space="preserve"> Let’s look at the schema, or the structure, of this table.</w:t>
+      </w:r>
+    </w:p>
+    <w:p>
+      <w:pPr>
+        <w:numPr>
+          <w:ilvl w:val="1"/>
+          <w:numId w:val="1"/>
+        </w:numPr>
+        <w:ind w:left="1440" w:hanging="360"/>
+        <w:rPr>
+          <w:u w:val="none"/>
+        </w:rPr>
+      </w:pPr>
+      <w:r>
+        <w:rPr>
+          <w:rtl w:val="0"/>
+        </w:rPr>
+        <w:t xml:space="preserve">Big diff w/ spreadsheets: columns define tables</w:t>
+      </w:r>
+    </w:p>
+    <w:p>
+      <w:pPr>
+        <w:numPr>
+          <w:ilvl w:val="1"/>
+          <w:numId w:val="1"/>
+        </w:numPr>
+        <w:ind w:left="1440" w:hanging="360"/>
+        <w:rPr>
+          <w:u w:val="none"/>
+        </w:rPr>
+      </w:pPr>
+      <w:r>
+        <w:rPr>
+          <w:rtl w:val="0"/>
+        </w:rPr>
+        <w:t xml:space="preserve">Cannot store extraneous info in db</w:t>
       </w:r>
     </w:p>
     <w:p>
@@ -338,16 +479,77 @@
       </w:pPr>
       <w:r>
         <w:rPr>
+          <w:rtl w:val="0"/>
+        </w:rPr>
+        <w:t xml:space="preserve">You’ll learn what all of this means. But what do you notice now that you recognize already? What have you seen in other CS classes?</w:t>
+        <w:br w:type="textWrapping"/>
+      </w:r>
+      <w:r>
+        <w:rPr>
           <w:b w:val="1"/>
           <w:rtl w:val="0"/>
         </w:rPr>
-        <w:t xml:space="preserve">describe users;</w:t>
-      </w:r>
-      <w:r>
-        <w:rPr>
-          <w:rtl w:val="0"/>
-        </w:rPr>
-        <w:t xml:space="preserve"> Let’s look at the schema, or the structure, of this table.</w:t>
+        <w:t xml:space="preserve">SELECT * FROM users WHERE user_id='1'; </w:t>
+      </w:r>
+      <w:r>
+        <w:rPr>
+          <w:rtl w:val="0"/>
+        </w:rPr>
+        <w:t xml:space="preserve">Don’t press enter yet.</w:t>
+      </w:r>
+    </w:p>
+    <w:p>
+      <w:pPr>
+        <w:numPr>
+          <w:ilvl w:val="1"/>
+          <w:numId w:val="1"/>
+        </w:numPr>
+        <w:ind w:left="1440" w:hanging="360"/>
+        <w:rPr>
+          <w:u w:val="none"/>
+        </w:rPr>
+      </w:pPr>
+      <w:r>
+        <w:rPr>
+          <w:rtl w:val="0"/>
+        </w:rPr>
+        <w:t xml:space="preserve">Let me know if you want a hint.</w:t>
+      </w:r>
+    </w:p>
+    <w:p>
+      <w:pPr>
+        <w:numPr>
+          <w:ilvl w:val="1"/>
+          <w:numId w:val="1"/>
+        </w:numPr>
+        <w:ind w:left="1440" w:hanging="360"/>
+        <w:rPr>
+          <w:u w:val="none"/>
+        </w:rPr>
+      </w:pPr>
+      <w:r>
+        <w:rPr>
+          <w:rtl w:val="0"/>
+        </w:rPr>
+        <w:t xml:space="preserve">Hint: Something weird about the command and one of the columns</w:t>
+      </w:r>
+    </w:p>
+    <w:p>
+      <w:pPr>
+        <w:numPr>
+          <w:ilvl w:val="1"/>
+          <w:numId w:val="1"/>
+        </w:numPr>
+        <w:ind w:left="1440" w:hanging="360"/>
+        <w:rPr>
+          <w:u w:val="none"/>
+        </w:rPr>
+      </w:pPr>
+      <w:r>
+        <w:rPr>
+          <w:rtl w:val="0"/>
+        </w:rPr>
+        <w:t xml:space="preserve">Hint hint: Has to do with the types</w:t>
       </w:r>
     </w:p>
     <w:p>
@@ -357,15 +559,63 @@
           <w:numId w:val="1"/>
         </w:numPr>
         <w:ind w:left="720" w:hanging="360"/>
-        <w:rPr>
-          <w:u w:val="none"/>
-        </w:rPr>
-      </w:pPr>
-      <w:r>
-        <w:rPr>
-          <w:rtl w:val="0"/>
-        </w:rPr>
-        <w:t xml:space="preserve">You’ll learn what all of this means. But what do you notice now that you recognize already?</w:t>
+      </w:pPr>
+      <w:r>
+        <w:rPr>
+          <w:b w:val="1"/>
+          <w:rtl w:val="0"/>
+        </w:rPr>
+        <w:t xml:space="preserve">SELECT * FROM users WHERE user_id=5;</w:t>
+      </w:r>
+      <w:r>
+        <w:rPr>
+          <w:rtl w:val="0"/>
+        </w:rPr>
+      </w:r>
+    </w:p>
+    <w:p>
+      <w:pPr>
+        <w:numPr>
+          <w:ilvl w:val="1"/>
+          <w:numId w:val="1"/>
+        </w:numPr>
+        <w:ind w:left="1440" w:hanging="360"/>
+      </w:pPr>
+      <w:r>
+        <w:rPr>
+          <w:rtl w:val="0"/>
+        </w:rPr>
+        <w:t xml:space="preserve">SQL can auto-convert different types</w:t>
+      </w:r>
+    </w:p>
+    <w:p>
+      <w:pPr>
+        <w:numPr>
+          <w:ilvl w:val="1"/>
+          <w:numId w:val="1"/>
+        </w:numPr>
+        <w:ind w:left="1440" w:hanging="360"/>
+      </w:pPr>
+      <w:r>
+        <w:rPr>
+          <w:rtl w:val="0"/>
+        </w:rPr>
+        <w:t xml:space="preserve">SQL was designed for more than computer programmers, but also businesspeople, scientists, etc. So it’s more user-friendly.</w:t>
+      </w:r>
+    </w:p>
+    <w:p>
+      <w:pPr>
+        <w:numPr>
+          <w:ilvl w:val="1"/>
+          <w:numId w:val="1"/>
+        </w:numPr>
+        <w:ind w:left="1440" w:hanging="360"/>
+      </w:pPr>
+      <w:r>
+        <w:rPr>
+          <w:rtl w:val="0"/>
+        </w:rPr>
+        <w:t xml:space="preserve">In fact, the indices are 1-based, not 0-based.</w:t>
       </w:r>
     </w:p>
     <w:p>
@@ -375,59 +625,37 @@
           <w:numId w:val="1"/>
         </w:numPr>
         <w:ind w:left="720" w:hanging="360"/>
-        <w:rPr>
-          <w:u w:val="none"/>
-        </w:rPr>
-      </w:pPr>
-      <w:r>
-        <w:rPr>
-          <w:rtl w:val="0"/>
-        </w:rPr>
-        <w:t xml:space="preserve">Do you notice something weird with our command (retype it) and this table description?</w:t>
-        <w:br w:type="textWrapping"/>
-      </w:r>
+      </w:pPr>
       <w:r>
         <w:rPr>
           <w:b w:val="1"/>
           <w:rtl w:val="0"/>
         </w:rPr>
-        <w:t xml:space="preserve">SELECT * FROM users WHERE user_id='1';</w:t>
-      </w:r>
-    </w:p>
-    <w:p>
-      <w:pPr>
-        <w:numPr>
-          <w:ilvl w:val="1"/>
-          <w:numId w:val="1"/>
-        </w:numPr>
-        <w:ind w:left="1440" w:hanging="360"/>
-        <w:rPr>
-          <w:u w:val="none"/>
-        </w:rPr>
-      </w:pPr>
-      <w:r>
-        <w:rPr>
-          <w:rtl w:val="0"/>
-        </w:rPr>
-        <w:t xml:space="preserve">Hint: Something weird about the command and one of the columns</w:t>
-      </w:r>
-    </w:p>
-    <w:p>
-      <w:pPr>
-        <w:numPr>
-          <w:ilvl w:val="1"/>
-          <w:numId w:val="1"/>
-        </w:numPr>
-        <w:ind w:left="1440" w:hanging="360"/>
-        <w:rPr>
-          <w:u w:val="none"/>
-        </w:rPr>
-      </w:pPr>
-      <w:r>
-        <w:rPr>
-          <w:rtl w:val="0"/>
-        </w:rPr>
-        <w:t xml:space="preserve">Hint hint: Has to do with the types</w:t>
+        <w:t xml:space="preserve">SELECT * FROM users WHERE first_name LIKE 'b%';</w:t>
+      </w:r>
+      <w:r>
+        <w:rPr>
+          <w:rtl w:val="0"/>
+        </w:rPr>
+        <w:t xml:space="preserve"> We can ask more complicated questions.</w:t>
+      </w:r>
+    </w:p>
+    <w:p>
+      <w:pPr>
+        <w:numPr>
+          <w:ilvl w:val="1"/>
+          <w:numId w:val="1"/>
+        </w:numPr>
+        <w:ind w:left="1440" w:hanging="360"/>
+        <w:rPr>
+          <w:u w:val="none"/>
+        </w:rPr>
+      </w:pPr>
+      <w:r>
+        <w:rPr>
+          <w:rtl w:val="0"/>
+        </w:rPr>
+        <w:t xml:space="preserve">Does case matter?</w:t>
       </w:r>
     </w:p>
     <w:p>
@@ -437,85 +665,15 @@
           <w:numId w:val="1"/>
         </w:numPr>
         <w:ind w:left="720" w:hanging="360"/>
-      </w:pPr>
-      <w:r>
-        <w:rPr>
-          <w:b w:val="1"/>
-          <w:rtl w:val="0"/>
-        </w:rPr>
-        <w:t xml:space="preserve">SELECT * FROM users WHERE user_id=5;</w:t>
-      </w:r>
-      <w:r>
-        <w:rPr>
-          <w:rtl w:val="0"/>
-        </w:rPr>
-      </w:r>
-    </w:p>
-    <w:p>
-      <w:pPr>
-        <w:numPr>
-          <w:ilvl w:val="1"/>
-          <w:numId w:val="1"/>
-        </w:numPr>
-        <w:ind w:left="1440" w:hanging="360"/>
-      </w:pPr>
-      <w:r>
-        <w:rPr>
-          <w:rtl w:val="0"/>
-        </w:rPr>
-        <w:t xml:space="preserve">SQL can be tolerant of different types</w:t>
-      </w:r>
-    </w:p>
-    <w:p>
-      <w:pPr>
-        <w:numPr>
-          <w:ilvl w:val="1"/>
-          <w:numId w:val="1"/>
-        </w:numPr>
-        <w:ind w:left="1440" w:hanging="360"/>
-      </w:pPr>
-      <w:r>
-        <w:rPr>
-          <w:rtl w:val="0"/>
-        </w:rPr>
-        <w:t xml:space="preserve">SQL was designed for more than computer programmers, but also businesspeople, scientists, etc. So it’s more user-friendly.</w:t>
-      </w:r>
-    </w:p>
-    <w:p>
-      <w:pPr>
-        <w:numPr>
-          <w:ilvl w:val="1"/>
-          <w:numId w:val="1"/>
-        </w:numPr>
-        <w:ind w:left="1440" w:hanging="360"/>
-      </w:pPr>
-      <w:r>
-        <w:rPr>
-          <w:rtl w:val="0"/>
-        </w:rPr>
-        <w:t xml:space="preserve">In fact, the indices are 1-based, not 0-based.</w:t>
-      </w:r>
-    </w:p>
-    <w:p>
-      <w:pPr>
-        <w:numPr>
-          <w:ilvl w:val="0"/>
-          <w:numId w:val="1"/>
-        </w:numPr>
-        <w:ind w:left="720" w:hanging="360"/>
-      </w:pPr>
-      <w:r>
-        <w:rPr>
-          <w:b w:val="1"/>
-          <w:rtl w:val="0"/>
-        </w:rPr>
-        <w:t xml:space="preserve">SELECT * FROM users WHERE first_name LIKE 'b%';</w:t>
-      </w:r>
-      <w:r>
-        <w:rPr>
-          <w:rtl w:val="0"/>
-        </w:rPr>
-        <w:t xml:space="preserve"> We can ask more complicated questions.</w:t>
+        <w:rPr>
+          <w:u w:val="none"/>
+        </w:rPr>
+      </w:pPr>
+      <w:r>
+        <w:rPr>
+          <w:rtl w:val="0"/>
+        </w:rPr>
+        <w:t xml:space="preserve">Final Q/C/C’s?</w:t>
       </w:r>
     </w:p>
     <w:p>

</xml_diff>